<commit_message>
Male izmjene labele i template
</commit_message>
<xml_diff>
--- a/ZahtjevObrtZastupanjeOsig/Template/TemplateZastupanje.docx
+++ b/ZahtjevObrtZastupanjeOsig/Template/TemplateZastupanje.docx
@@ -162,7 +162,7 @@
           <w:top w:val="single" w:sz="4" w:space="1" w:color="auto"/>
           <w:left w:val="single" w:sz="4" w:space="4" w:color="auto"/>
           <w:bottom w:val="single" w:sz="4" w:space="1" w:color="auto"/>
-          <w:right w:val="single" w:sz="4" w:space="16" w:color="auto"/>
+          <w:right w:val="single" w:sz="4" w:space="5" w:color="auto"/>
         </w:pBdr>
         <w:rPr>
           <w:rFonts w:ascii="Arial" w:hAnsi="Arial" w:cs="Arial"/>
@@ -183,7 +183,7 @@
           <w:top w:val="single" w:sz="4" w:space="1" w:color="auto"/>
           <w:left w:val="single" w:sz="4" w:space="4" w:color="auto"/>
           <w:bottom w:val="single" w:sz="4" w:space="1" w:color="auto"/>
-          <w:right w:val="single" w:sz="4" w:space="16" w:color="auto"/>
+          <w:right w:val="single" w:sz="4" w:space="5" w:color="auto"/>
         </w:pBdr>
         <w:jc w:val="both"/>
         <w:rPr>
@@ -308,8 +308,6 @@
         </w:rPr>
         <w:t xml:space="preserve"> </w:t>
       </w:r>
-      <w:bookmarkStart w:id="0" w:name="_GoBack"/>
-      <w:bookmarkEnd w:id="0"/>
       <w:r>
         <w:rPr>
           <w:rFonts w:ascii="Arial" w:hAnsi="Arial" w:cs="Arial"/>
@@ -672,7 +670,7 @@
           <w:top w:val="single" w:sz="4" w:space="1" w:color="auto"/>
           <w:left w:val="single" w:sz="4" w:space="4" w:color="auto"/>
           <w:bottom w:val="single" w:sz="4" w:space="1" w:color="auto"/>
-          <w:right w:val="single" w:sz="4" w:space="16" w:color="auto"/>
+          <w:right w:val="single" w:sz="4" w:space="5" w:color="auto"/>
         </w:pBdr>
         <w:jc w:val="both"/>
         <w:rPr>
@@ -752,7 +750,7 @@
           <w:top w:val="single" w:sz="4" w:space="1" w:color="auto"/>
           <w:left w:val="single" w:sz="4" w:space="4" w:color="auto"/>
           <w:bottom w:val="single" w:sz="4" w:space="1" w:color="auto"/>
-          <w:right w:val="single" w:sz="4" w:space="16" w:color="auto"/>
+          <w:right w:val="single" w:sz="4" w:space="5" w:color="auto"/>
         </w:pBdr>
         <w:jc w:val="both"/>
         <w:rPr>
@@ -2153,6 +2151,8 @@
           <w:rFonts w:ascii="Arial" w:hAnsi="Arial" w:cs="Arial"/>
         </w:rPr>
       </w:pPr>
+      <w:bookmarkStart w:id="0" w:name="_GoBack"/>
+      <w:bookmarkEnd w:id="0"/>
     </w:p>
     <w:sectPr>
       <w:footerReference w:type="default" r:id="rId12"/>
@@ -4117,6 +4117,10 @@
 </file>
 
 <file path=customXml/item1.xml><?xml version="1.0" encoding="utf-8"?>
+<LongProperties xmlns="http://schemas.microsoft.com/office/2006/metadata/longProperties"/>
+</file>
+
+<file path=customXml/item2.xml><?xml version="1.0" encoding="utf-8"?>
 <?mso-contentType ?>
 <FormTemplates xmlns="http://schemas.microsoft.com/sharepoint/v3/contenttype/forms">
   <Display>DocumentLibraryForm</Display>
@@ -4125,47 +4129,7 @@
 </FormTemplates>
 </file>
 
-<file path=customXml/item2.xml><?xml version="1.0" encoding="utf-8"?>
-<LongProperties xmlns="http://schemas.microsoft.com/office/2006/metadata/longProperties"/>
-</file>
-
 <file path=customXml/item3.xml><?xml version="1.0" encoding="utf-8"?>
-<p:properties xmlns:p="http://schemas.microsoft.com/office/2006/metadata/properties" xmlns:xsi="http://www.w3.org/2001/XMLSchema-instance" xmlns:pc="http://schemas.microsoft.com/office/infopath/2007/PartnerControls">
-  <documentManagement>
-    <BrKolegija xmlns="d8745bc5-821e-4205-946a-621c2da728c8" xsi:nil="true"/>
-    <Izreka xmlns="d8745bc5-821e-4205-946a-621c2da728c8" xsi:nil="true"/>
-    <Prezentira xmlns="d8745bc5-821e-4205-946a-621c2da728c8">
-      <UserInfo>
-        <DisplayName/>
-        <AccountId xsi:nil="true"/>
-        <AccountType/>
-      </UserInfo>
-    </Prezentira>
-    <VrstaDokumenta xmlns="d8745bc5-821e-4205-946a-621c2da728c8" xsi:nil="true"/>
-    <Dileme xmlns="d8745bc5-821e-4205-946a-621c2da728c8" xsi:nil="true"/>
-    <StatusDokumenta xmlns="d8745bc5-821e-4205-946a-621c2da728c8">U izradi</StatusDokumenta>
-    <PrijedlogPostupanja xmlns="d8745bc5-821e-4205-946a-621c2da728c8" xsi:nil="true"/>
-    <Izradio xmlns="d8745bc5-821e-4205-946a-621c2da728c8">
-      <UserInfo>
-        <DisplayName/>
-        <AccountId xsi:nil="true"/>
-        <AccountType/>
-      </UserInfo>
-    </Izradio>
-    <Sazetak xmlns="d8745bc5-821e-4205-946a-621c2da728c8" xsi:nil="true"/>
-    <NamjenaDokumenta xmlns="d8745bc5-821e-4205-946a-621c2da728c8"/>
-    <VrstaPredmeta xmlns="d8745bc5-821e-4205-946a-621c2da728c8">Licenciranje</VrstaPredmeta>
-    <TipPredmeta xmlns="d8745bc5-821e-4205-946a-621c2da728c8">Neupravni</TipPredmeta>
-    <KategorijaPoslovanja xmlns="d8745bc5-821e-4205-946a-621c2da728c8">
-      <Value>Osiguranja</Value>
-    </KategorijaPoslovanja>
-    <Godina xmlns="d8745bc5-821e-4205-946a-621c2da728c8">-</Godina>
-    <NaslovTo_x010d_ke xmlns="78f22ebb-1672-409c-861e-2e3852ec77f2" xsi:nil="true"/>
-  </documentManagement>
-</p:properties>
-</file>
-
-<file path=customXml/item4.xml><?xml version="1.0" encoding="utf-8"?>
 <ct:contentTypeSchema xmlns:ct="http://schemas.microsoft.com/office/2006/metadata/contentType" xmlns:ma="http://schemas.microsoft.com/office/2006/metadata/properties/metaAttributes" ct:_="" ma:_="" ma:contentTypeName="Document" ma:contentTypeID="0x010100E3201D9876EA684985838004C554164F" ma:contentTypeVersion="20" ma:contentTypeDescription="Create a new document." ma:contentTypeScope="" ma:versionID="3c83733ea3c1b578221e46e49c86d60a">
   <xsd:schema xmlns:xsd="http://www.w3.org/2001/XMLSchema" xmlns:xs="http://www.w3.org/2001/XMLSchema" xmlns:p="http://schemas.microsoft.com/office/2006/metadata/properties" xmlns:ns2="78f22ebb-1672-409c-861e-2e3852ec77f2" xmlns:ns3="d8745bc5-821e-4205-946a-621c2da728c8" targetNamespace="http://schemas.microsoft.com/office/2006/metadata/properties" ma:root="true" ma:fieldsID="f5007fd77545d9c34843705f7d4db855" ns2:_="" ns3:_="">
     <xsd:import namespace="78f22ebb-1672-409c-861e-2e3852ec77f2"/>
@@ -4513,11 +4477,55 @@
 </ct:contentTypeSchema>
 </file>
 
+<file path=customXml/item4.xml><?xml version="1.0" encoding="utf-8"?>
+<p:properties xmlns:p="http://schemas.microsoft.com/office/2006/metadata/properties" xmlns:xsi="http://www.w3.org/2001/XMLSchema-instance" xmlns:pc="http://schemas.microsoft.com/office/infopath/2007/PartnerControls">
+  <documentManagement>
+    <BrKolegija xmlns="d8745bc5-821e-4205-946a-621c2da728c8" xsi:nil="true"/>
+    <Izreka xmlns="d8745bc5-821e-4205-946a-621c2da728c8" xsi:nil="true"/>
+    <Prezentira xmlns="d8745bc5-821e-4205-946a-621c2da728c8">
+      <UserInfo>
+        <DisplayName/>
+        <AccountId xsi:nil="true"/>
+        <AccountType/>
+      </UserInfo>
+    </Prezentira>
+    <VrstaDokumenta xmlns="d8745bc5-821e-4205-946a-621c2da728c8" xsi:nil="true"/>
+    <Dileme xmlns="d8745bc5-821e-4205-946a-621c2da728c8" xsi:nil="true"/>
+    <StatusDokumenta xmlns="d8745bc5-821e-4205-946a-621c2da728c8">U izradi</StatusDokumenta>
+    <PrijedlogPostupanja xmlns="d8745bc5-821e-4205-946a-621c2da728c8" xsi:nil="true"/>
+    <Izradio xmlns="d8745bc5-821e-4205-946a-621c2da728c8">
+      <UserInfo>
+        <DisplayName/>
+        <AccountId xsi:nil="true"/>
+        <AccountType/>
+      </UserInfo>
+    </Izradio>
+    <Sazetak xmlns="d8745bc5-821e-4205-946a-621c2da728c8" xsi:nil="true"/>
+    <NamjenaDokumenta xmlns="d8745bc5-821e-4205-946a-621c2da728c8"/>
+    <VrstaPredmeta xmlns="d8745bc5-821e-4205-946a-621c2da728c8">Licenciranje</VrstaPredmeta>
+    <TipPredmeta xmlns="d8745bc5-821e-4205-946a-621c2da728c8">Neupravni</TipPredmeta>
+    <KategorijaPoslovanja xmlns="d8745bc5-821e-4205-946a-621c2da728c8">
+      <Value>Osiguranja</Value>
+    </KategorijaPoslovanja>
+    <Godina xmlns="d8745bc5-821e-4205-946a-621c2da728c8">-</Godina>
+    <NaslovTo_x010d_ke xmlns="78f22ebb-1672-409c-861e-2e3852ec77f2" xsi:nil="true"/>
+  </documentManagement>
+</p:properties>
+</file>
+
 <file path=customXml/item5.xml><?xml version="1.0" encoding="utf-8"?>
 <b:Sources xmlns:b="http://schemas.openxmlformats.org/officeDocument/2006/bibliography" xmlns="http://schemas.openxmlformats.org/officeDocument/2006/bibliography" SelectedStyle="\APASixthEditionOfficeOnline.xsl" StyleName="APA" Version="6"/>
 </file>
 
 <file path=customXml/itemProps1.xml><?xml version="1.0" encoding="utf-8"?>
+<ds:datastoreItem xmlns:ds="http://schemas.openxmlformats.org/officeDocument/2006/customXml" ds:itemID="{7E6FE203-B0C6-40F0-A024-5FB30ACFEE54}">
+  <ds:schemaRefs>
+    <ds:schemaRef ds:uri="http://schemas.microsoft.com/office/2006/metadata/longProperties"/>
+  </ds:schemaRefs>
+</ds:datastoreItem>
+</file>
+
+<file path=customXml/itemProps2.xml><?xml version="1.0" encoding="utf-8"?>
 <ds:datastoreItem xmlns:ds="http://schemas.openxmlformats.org/officeDocument/2006/customXml" ds:itemID="{7E870FC5-48BA-43C0-9F06-3A8D672998AF}">
   <ds:schemaRefs>
     <ds:schemaRef ds:uri="http://schemas.microsoft.com/sharepoint/v3/contenttype/forms"/>
@@ -4525,26 +4533,7 @@
 </ds:datastoreItem>
 </file>
 
-<file path=customXml/itemProps2.xml><?xml version="1.0" encoding="utf-8"?>
-<ds:datastoreItem xmlns:ds="http://schemas.openxmlformats.org/officeDocument/2006/customXml" ds:itemID="{7E6FE203-B0C6-40F0-A024-5FB30ACFEE54}">
-  <ds:schemaRefs>
-    <ds:schemaRef ds:uri="http://schemas.microsoft.com/office/2006/metadata/longProperties"/>
-  </ds:schemaRefs>
-</ds:datastoreItem>
-</file>
-
 <file path=customXml/itemProps3.xml><?xml version="1.0" encoding="utf-8"?>
-<ds:datastoreItem xmlns:ds="http://schemas.openxmlformats.org/officeDocument/2006/customXml" ds:itemID="{8498CE0A-0234-498B-AAF2-2914A0274344}">
-  <ds:schemaRefs>
-    <ds:schemaRef ds:uri="http://schemas.microsoft.com/office/2006/metadata/properties"/>
-    <ds:schemaRef ds:uri="http://schemas.microsoft.com/office/infopath/2007/PartnerControls"/>
-    <ds:schemaRef ds:uri="d8745bc5-821e-4205-946a-621c2da728c8"/>
-    <ds:schemaRef ds:uri="78f22ebb-1672-409c-861e-2e3852ec77f2"/>
-  </ds:schemaRefs>
-</ds:datastoreItem>
-</file>
-
-<file path=customXml/itemProps4.xml><?xml version="1.0" encoding="utf-8"?>
 <ds:datastoreItem xmlns:ds="http://schemas.openxmlformats.org/officeDocument/2006/customXml" ds:itemID="{A28C9A2C-E74B-4E96-B0D5-343B53875D29}">
   <ds:schemaRefs>
     <ds:schemaRef ds:uri="http://schemas.microsoft.com/office/2006/metadata/contentType"/>
@@ -4563,8 +4552,19 @@
 </ds:datastoreItem>
 </file>
 
+<file path=customXml/itemProps4.xml><?xml version="1.0" encoding="utf-8"?>
+<ds:datastoreItem xmlns:ds="http://schemas.openxmlformats.org/officeDocument/2006/customXml" ds:itemID="{8498CE0A-0234-498B-AAF2-2914A0274344}">
+  <ds:schemaRefs>
+    <ds:schemaRef ds:uri="http://schemas.microsoft.com/office/2006/metadata/properties"/>
+    <ds:schemaRef ds:uri="http://schemas.microsoft.com/office/infopath/2007/PartnerControls"/>
+    <ds:schemaRef ds:uri="d8745bc5-821e-4205-946a-621c2da728c8"/>
+    <ds:schemaRef ds:uri="78f22ebb-1672-409c-861e-2e3852ec77f2"/>
+  </ds:schemaRefs>
+</ds:datastoreItem>
+</file>
+
 <file path=customXml/itemProps5.xml><?xml version="1.0" encoding="utf-8"?>
-<ds:datastoreItem xmlns:ds="http://schemas.openxmlformats.org/officeDocument/2006/customXml" ds:itemID="{0AFF3020-C998-4916-9910-A2FC55A993DA}">
+<ds:datastoreItem xmlns:ds="http://schemas.openxmlformats.org/officeDocument/2006/customXml" ds:itemID="{998C133C-5060-4C29-9591-7863D38BAA52}">
   <ds:schemaRefs>
     <ds:schemaRef ds:uri="http://schemas.openxmlformats.org/officeDocument/2006/bibliography"/>
   </ds:schemaRefs>

</xml_diff>